<commit_message>
cambios echos por seba, para que se vea bien en los celulares y agrego el gift de radio en vivo
</commit_message>
<xml_diff>
--- a/SUGERENCIAS.docx
+++ b/SUGERENCIAS.docx
@@ -20,7 +20,7 @@
         <w:tc>
           <w:tcPr>
             <w:cnfStyle w:val="001000000000" w:firstRow="0" w:lastRow="0" w:firstColumn="1" w:lastColumn="0" w:oddVBand="0" w:evenVBand="0" w:oddHBand="0" w:evenHBand="0" w:firstRowFirstColumn="0" w:firstRowLastColumn="0" w:lastRowFirstColumn="0" w:lastRowLastColumn="0"/>
-            <w:tcW w:w="2942" w:type="dxa"/>
+            <w:tcW w:w="3097" w:type="dxa"/>
             <w:vAlign w:val="center"/>
           </w:tcPr>
           <w:p>
@@ -42,7 +42,7 @@
         </w:tc>
         <w:tc>
           <w:tcPr>
-            <w:tcW w:w="2943" w:type="dxa"/>
+            <w:tcW w:w="2874" w:type="dxa"/>
             <w:vAlign w:val="center"/>
           </w:tcPr>
           <w:p>
@@ -65,7 +65,7 @@
         </w:tc>
         <w:tc>
           <w:tcPr>
-            <w:tcW w:w="2943" w:type="dxa"/>
+            <w:tcW w:w="2857" w:type="dxa"/>
             <w:vAlign w:val="center"/>
           </w:tcPr>
           <w:p>
@@ -94,7 +94,7 @@
         <w:tc>
           <w:tcPr>
             <w:cnfStyle w:val="001000000000" w:firstRow="0" w:lastRow="0" w:firstColumn="1" w:lastColumn="0" w:oddVBand="0" w:evenVBand="0" w:oddHBand="0" w:evenHBand="0" w:firstRowFirstColumn="0" w:firstRowLastColumn="0" w:lastRowFirstColumn="0" w:lastRowLastColumn="0"/>
-            <w:tcW w:w="2942" w:type="dxa"/>
+            <w:tcW w:w="3097" w:type="dxa"/>
             <w:vAlign w:val="center"/>
           </w:tcPr>
           <w:p>
@@ -151,7 +151,7 @@
         </w:tc>
         <w:tc>
           <w:tcPr>
-            <w:tcW w:w="2943" w:type="dxa"/>
+            <w:tcW w:w="2874" w:type="dxa"/>
             <w:vAlign w:val="center"/>
           </w:tcPr>
           <w:p>
@@ -160,13 +160,21 @@
               <w:cnfStyle w:val="000000100000" w:firstRow="0" w:lastRow="0" w:firstColumn="0" w:lastColumn="0" w:oddVBand="0" w:evenVBand="0" w:oddHBand="1" w:evenHBand="0" w:firstRowFirstColumn="0" w:firstRowLastColumn="0" w:lastRowFirstColumn="0" w:lastRowLastColumn="0"/>
             </w:pPr>
             <w:r>
-              <w:t xml:space="preserve">Se modificó el header, y algunos aspectos. </w:t>
+              <w:t xml:space="preserve">Se modificó el </w:t>
+            </w:r>
+            <w:proofErr w:type="spellStart"/>
+            <w:r>
+              <w:t>header</w:t>
+            </w:r>
+            <w:proofErr w:type="spellEnd"/>
+            <w:r>
+              <w:t xml:space="preserve">, y algunos aspectos. </w:t>
             </w:r>
           </w:p>
         </w:tc>
         <w:tc>
           <w:tcPr>
-            <w:tcW w:w="2943" w:type="dxa"/>
+            <w:tcW w:w="2857" w:type="dxa"/>
             <w:vAlign w:val="center"/>
           </w:tcPr>
           <w:p>
@@ -184,7 +192,7 @@
         <w:tc>
           <w:tcPr>
             <w:cnfStyle w:val="001000000000" w:firstRow="0" w:lastRow="0" w:firstColumn="1" w:lastColumn="0" w:oddVBand="0" w:evenVBand="0" w:oddHBand="0" w:evenHBand="0" w:firstRowFirstColumn="0" w:firstRowLastColumn="0" w:lastRowFirstColumn="0" w:lastRowLastColumn="0"/>
-            <w:tcW w:w="2942" w:type="dxa"/>
+            <w:tcW w:w="3097" w:type="dxa"/>
             <w:vAlign w:val="center"/>
           </w:tcPr>
           <w:p>
@@ -227,8 +235,23 @@
                 <w:u w:val="single"/>
                 <w:shd w:val="clear" w:color="auto" w:fill="FFFFFF"/>
               </w:rPr>
-              <w:t>Lo más preciado del portal son las noticias..</w:t>
-            </w:r>
+              <w:t>Lo más preciado del portal son las noticias</w:t>
+            </w:r>
+            <w:proofErr w:type="gramStart"/>
+            <w:r>
+              <w:rPr>
+                <w:rFonts w:ascii="Arial" w:hAnsi="Arial" w:cs="Arial"/>
+                <w:i/>
+                <w:iCs/>
+                <w:color w:val="5133AB"/>
+                <w:sz w:val="32"/>
+                <w:szCs w:val="32"/>
+                <w:u w:val="single"/>
+                <w:shd w:val="clear" w:color="auto" w:fill="FFFFFF"/>
+              </w:rPr>
+              <w:t>..</w:t>
+            </w:r>
+            <w:proofErr w:type="gramEnd"/>
           </w:p>
           <w:p>
             <w:pPr>
@@ -292,7 +315,7 @@
         </w:tc>
         <w:tc>
           <w:tcPr>
-            <w:tcW w:w="2943" w:type="dxa"/>
+            <w:tcW w:w="2874" w:type="dxa"/>
             <w:vAlign w:val="center"/>
           </w:tcPr>
           <w:p>
@@ -307,7 +330,7 @@
         </w:tc>
         <w:tc>
           <w:tcPr>
-            <w:tcW w:w="2943" w:type="dxa"/>
+            <w:tcW w:w="2857" w:type="dxa"/>
             <w:vAlign w:val="center"/>
           </w:tcPr>
           <w:p>
@@ -328,7 +351,7 @@
         <w:tc>
           <w:tcPr>
             <w:cnfStyle w:val="001000000000" w:firstRow="0" w:lastRow="0" w:firstColumn="1" w:lastColumn="0" w:oddVBand="0" w:evenVBand="0" w:oddHBand="0" w:evenHBand="0" w:firstRowFirstColumn="0" w:firstRowLastColumn="0" w:lastRowFirstColumn="0" w:lastRowLastColumn="0"/>
-            <w:tcW w:w="2942" w:type="dxa"/>
+            <w:tcW w:w="3097" w:type="dxa"/>
             <w:vAlign w:val="center"/>
           </w:tcPr>
           <w:p>
@@ -432,7 +455,7 @@
         </w:tc>
         <w:tc>
           <w:tcPr>
-            <w:tcW w:w="2943" w:type="dxa"/>
+            <w:tcW w:w="2874" w:type="dxa"/>
             <w:vAlign w:val="center"/>
           </w:tcPr>
           <w:p>
@@ -441,13 +464,34 @@
               <w:cnfStyle w:val="000000100000" w:firstRow="0" w:lastRow="0" w:firstColumn="0" w:lastColumn="0" w:oddVBand="0" w:evenVBand="0" w:oddHBand="1" w:evenHBand="0" w:firstRowFirstColumn="0" w:firstRowLastColumn="0" w:lastRowFirstColumn="0" w:lastRowLastColumn="0"/>
             </w:pPr>
             <w:r>
-              <w:t>Pensamos poner una publicidad del programa que se transmite de lunes a viernes de 19 a 20hs por radiogeo.</w:t>
+              <w:t xml:space="preserve">Pusimos un </w:t>
+            </w:r>
+            <w:proofErr w:type="spellStart"/>
+            <w:r>
+              <w:t>gift</w:t>
+            </w:r>
+            <w:proofErr w:type="spellEnd"/>
+            <w:r>
+              <w:t xml:space="preserve"> en el sector derecho de RADIO EN VIVO, además de respetar el </w:t>
+            </w:r>
+            <w:proofErr w:type="spellStart"/>
+            <w:r>
+              <w:t>header</w:t>
+            </w:r>
+            <w:proofErr w:type="spellEnd"/>
+            <w:r>
+              <w:t xml:space="preserve"> que tenía</w:t>
+            </w:r>
+            <w:bookmarkStart w:id="0" w:name="_GoBack"/>
+            <w:bookmarkEnd w:id="0"/>
+            <w:r>
+              <w:t xml:space="preserve">  radio geo en su web original.</w:t>
             </w:r>
           </w:p>
         </w:tc>
         <w:tc>
           <w:tcPr>
-            <w:tcW w:w="2943" w:type="dxa"/>
+            <w:tcW w:w="2857" w:type="dxa"/>
             <w:vAlign w:val="center"/>
           </w:tcPr>
           <w:p>
@@ -456,10 +500,8 @@
               <w:cnfStyle w:val="000000100000" w:firstRow="0" w:lastRow="0" w:firstColumn="0" w:lastColumn="0" w:oddVBand="0" w:evenVBand="0" w:oddHBand="1" w:evenHBand="0" w:firstRowFirstColumn="0" w:firstRowLastColumn="0" w:lastRowFirstColumn="0" w:lastRowLastColumn="0"/>
             </w:pPr>
             <w:r>
-              <w:t>PENDIENTE</w:t>
-            </w:r>
-            <w:bookmarkStart w:id="0" w:name="_GoBack"/>
-            <w:bookmarkEnd w:id="0"/>
+              <w:t>Esperando comentarios de esteban</w:t>
+            </w:r>
           </w:p>
         </w:tc>
       </w:tr>
@@ -1444,7 +1486,7 @@
 </file>
 
 <file path=customXml/itemProps1.xml><?xml version="1.0" encoding="utf-8"?>
-<ds:datastoreItem xmlns:ds="http://schemas.openxmlformats.org/officeDocument/2006/customXml" ds:itemID="{CBB3DD41-F879-49FF-BBFE-05497DFAF285}">
+<ds:datastoreItem xmlns:ds="http://schemas.openxmlformats.org/officeDocument/2006/customXml" ds:itemID="{31626521-4F80-4809-985E-9010535A3BA9}">
   <ds:schemaRefs>
     <ds:schemaRef ds:uri="http://schemas.openxmlformats.org/officeDocument/2006/bibliography"/>
   </ds:schemaRefs>

</xml_diff>